<commit_message>
start phase 2 of report
</commit_message>
<xml_diff>
--- a/docs/Report.docx
+++ b/docs/Report.docx
@@ -1818,7 +1818,1164 @@
         <w:rPr>
           <w:lang w:val="el-GR"/>
         </w:rPr>
-        <w:t xml:space="preserve"> τα στατιστικά της ιστοσελίδας..</w:t>
+        <w:t xml:space="preserve"> τα στατιστικά της ιστοσελίδας.</w:t>
+      </w:r>
+    </w:p>
+    <w:p>
+      <w:pPr>
+        <w:pStyle w:val="PostHeadPara"/>
+        <w:rPr>
+          <w:lang w:val="el-GR"/>
+        </w:rPr>
+      </w:pPr>
+    </w:p>
+    <w:p>
+      <w:pPr>
+        <w:pStyle w:val="Head1"/>
+        <w:tabs>
+          <w:tab w:val="clear" w:pos="360"/>
+        </w:tabs>
+        <w:ind w:left="432" w:hanging="432"/>
+      </w:pPr>
+      <w:r>
+        <w:rPr>
+          <w:lang w:val="el-GR"/>
+        </w:rPr>
+        <w:t xml:space="preserve">Φαση </w:t>
+      </w:r>
+      <w:r>
+        <w:rPr>
+          <w:lang w:val="el-GR"/>
+        </w:rPr>
+        <w:t>Β</w:t>
+      </w:r>
+    </w:p>
+    <w:p>
+      <w:pPr>
+        <w:pStyle w:val="Head2"/>
+        <w:tabs>
+          <w:tab w:val="clear" w:pos="360"/>
+        </w:tabs>
+        <w:rPr>
+          <w:lang w:val="el-GR"/>
+        </w:rPr>
+      </w:pPr>
+      <w:r>
+        <w:rPr>
+          <w:lang w:val="el-GR"/>
+        </w:rPr>
+        <w:t xml:space="preserve">Σχεδίαση </w:t>
+      </w:r>
+      <w:proofErr w:type="spellStart"/>
+      <w:r>
+        <w:rPr>
+          <w:lang w:val="el-GR"/>
+        </w:rPr>
+        <w:t>Διεπαφών</w:t>
+      </w:r>
+      <w:proofErr w:type="spellEnd"/>
+    </w:p>
+    <w:p>
+      <w:pPr>
+        <w:pStyle w:val="Head3"/>
+        <w:rPr>
+          <w:lang w:val="el-GR"/>
+        </w:rPr>
+      </w:pPr>
+      <w:r>
+        <w:rPr>
+          <w:lang w:val="el-GR"/>
+        </w:rPr>
+        <w:t xml:space="preserve"> </w:t>
+      </w:r>
+      <w:r>
+        <w:rPr>
+          <w:lang w:val="el-GR"/>
+        </w:rPr>
+        <w:t>Διαμόρφωση Σελίδων</w:t>
+      </w:r>
+    </w:p>
+    <w:p>
+      <w:pPr>
+        <w:pStyle w:val="Para"/>
+        <w:ind w:firstLine="360"/>
+        <w:rPr>
+          <w:lang w:val="el-GR" w:eastAsia="en-US"/>
+        </w:rPr>
+      </w:pPr>
+      <w:r>
+        <w:rPr>
+          <w:lang w:val="el-GR" w:eastAsia="en-US"/>
+        </w:rPr>
+        <w:t xml:space="preserve">Κάθε σελίδα του </w:t>
+      </w:r>
+      <w:proofErr w:type="spellStart"/>
+      <w:r>
+        <w:rPr>
+          <w:lang w:val="el-GR" w:eastAsia="en-US"/>
+        </w:rPr>
+        <w:t>ιστότοπου</w:t>
+      </w:r>
+      <w:proofErr w:type="spellEnd"/>
+      <w:r>
+        <w:rPr>
+          <w:lang w:val="el-GR" w:eastAsia="en-US"/>
+        </w:rPr>
+        <w:t xml:space="preserve"> χωρίζεται σε τρία μέρη, την κεφαλίδα (</w:t>
+      </w:r>
+      <w:r>
+        <w:rPr>
+          <w:lang w:eastAsia="en-US"/>
+        </w:rPr>
+        <w:t>header</w:t>
+      </w:r>
+      <w:r>
+        <w:rPr>
+          <w:lang w:val="el-GR" w:eastAsia="en-US"/>
+        </w:rPr>
+        <w:t xml:space="preserve">), </w:t>
+      </w:r>
+      <w:r>
+        <w:rPr>
+          <w:lang w:val="el-GR" w:eastAsia="en-US"/>
+        </w:rPr>
+        <w:t xml:space="preserve">την κύρια </w:t>
+      </w:r>
+      <w:r>
+        <w:rPr>
+          <w:lang w:val="el-GR" w:eastAsia="en-US"/>
+        </w:rPr>
+        <w:t>περιοχή</w:t>
+      </w:r>
+      <w:r>
+        <w:rPr>
+          <w:lang w:val="el-GR" w:eastAsia="en-US"/>
+        </w:rPr>
+        <w:t xml:space="preserve"> </w:t>
+      </w:r>
+      <w:r>
+        <w:rPr>
+          <w:lang w:val="el-GR" w:eastAsia="en-US"/>
+        </w:rPr>
+        <w:t>(</w:t>
+      </w:r>
+      <w:r>
+        <w:rPr>
+          <w:lang w:eastAsia="en-US"/>
+        </w:rPr>
+        <w:t>main</w:t>
+      </w:r>
+      <w:r>
+        <w:rPr>
+          <w:lang w:val="el-GR" w:eastAsia="en-US"/>
+        </w:rPr>
+        <w:t>)</w:t>
+      </w:r>
+      <w:r>
+        <w:rPr>
+          <w:lang w:val="el-GR" w:eastAsia="en-US"/>
+        </w:rPr>
+        <w:t xml:space="preserve"> </w:t>
+      </w:r>
+      <w:r>
+        <w:rPr>
+          <w:lang w:val="el-GR" w:eastAsia="en-US"/>
+        </w:rPr>
+        <w:t>και το υποσέλιδο (</w:t>
+      </w:r>
+      <w:r>
+        <w:rPr>
+          <w:lang w:eastAsia="en-US"/>
+        </w:rPr>
+        <w:t>footer</w:t>
+      </w:r>
+      <w:r>
+        <w:rPr>
+          <w:lang w:val="el-GR" w:eastAsia="en-US"/>
+        </w:rPr>
+        <w:t xml:space="preserve">). </w:t>
+      </w:r>
+      <w:r>
+        <w:rPr>
+          <w:lang w:val="el-GR" w:eastAsia="en-US"/>
+        </w:rPr>
+        <w:t>Η κεφαλίδα</w:t>
+      </w:r>
+      <w:r>
+        <w:rPr>
+          <w:lang w:val="el-GR" w:eastAsia="en-US"/>
+        </w:rPr>
+        <w:t xml:space="preserve"> μπορεί να έχει τρεις διαφορετικές μορφές</w:t>
+      </w:r>
+      <w:r>
+        <w:rPr>
+          <w:lang w:val="el-GR" w:eastAsia="en-US"/>
+        </w:rPr>
+        <w:t xml:space="preserve"> </w:t>
+      </w:r>
+      <w:r>
+        <w:rPr>
+          <w:lang w:val="el-GR" w:eastAsia="en-US"/>
+        </w:rPr>
+        <w:t>αναλόγως ποιος</w:t>
+      </w:r>
+      <w:r>
+        <w:rPr>
+          <w:lang w:val="el-GR" w:eastAsia="en-US"/>
+        </w:rPr>
+        <w:t xml:space="preserve"> χρήστης περιηγείται τη συγκεκριμένη χρονική στιγμή στην ιστοσελίδα.</w:t>
+      </w:r>
+    </w:p>
+    <w:p>
+      <w:pPr>
+        <w:pStyle w:val="Para"/>
+        <w:ind w:firstLine="0"/>
+        <w:rPr>
+          <w:lang w:val="el-GR" w:eastAsia="en-US"/>
+        </w:rPr>
+      </w:pPr>
+    </w:p>
+    <w:p>
+      <w:pPr>
+        <w:pStyle w:val="Para"/>
+        <w:ind w:firstLine="360"/>
+        <w:rPr>
+          <w:lang w:val="el-GR" w:eastAsia="en-US"/>
+        </w:rPr>
+      </w:pPr>
+      <w:r>
+        <w:rPr>
+          <w:lang w:val="el-GR" w:eastAsia="en-US"/>
+        </w:rPr>
+        <w:t xml:space="preserve">Ένας χρήστης που δεν έχει </w:t>
+      </w:r>
+      <w:r>
+        <w:rPr>
+          <w:lang w:val="el-GR" w:eastAsia="en-US"/>
+        </w:rPr>
+        <w:t xml:space="preserve">δημιουργήσει λογαριασμό στον </w:t>
+      </w:r>
+      <w:proofErr w:type="spellStart"/>
+      <w:r>
+        <w:rPr>
+          <w:lang w:val="el-GR" w:eastAsia="en-US"/>
+        </w:rPr>
+        <w:t>ιστότοπο</w:t>
+      </w:r>
+      <w:proofErr w:type="spellEnd"/>
+      <w:r>
+        <w:rPr>
+          <w:lang w:val="el-GR" w:eastAsia="en-US"/>
+        </w:rPr>
+        <w:t xml:space="preserve"> μπορεί να έχει πρόσβαση μόνο στην αρχική σελίδα</w:t>
+      </w:r>
+      <w:r>
+        <w:rPr>
+          <w:lang w:val="el-GR" w:eastAsia="en-US"/>
+        </w:rPr>
+        <w:t xml:space="preserve"> και στην κεφαλίδα εμφανίζεται μόνο το όνομα του </w:t>
+      </w:r>
+      <w:proofErr w:type="spellStart"/>
+      <w:r>
+        <w:rPr>
+          <w:lang w:val="el-GR" w:eastAsia="en-US"/>
+        </w:rPr>
+        <w:t>ιστότοπου</w:t>
+      </w:r>
+      <w:proofErr w:type="spellEnd"/>
+      <w:r>
+        <w:rPr>
+          <w:lang w:val="el-GR" w:eastAsia="en-US"/>
+        </w:rPr>
+        <w:t xml:space="preserve"> που αν το πατήσει ο χρήστης θα </w:t>
+      </w:r>
+      <w:r>
+        <w:rPr>
+          <w:lang w:val="el-GR" w:eastAsia="en-US"/>
+        </w:rPr>
+        <w:t>πραγματοποιηθεί</w:t>
+      </w:r>
+      <w:r>
+        <w:rPr>
+          <w:lang w:val="el-GR" w:eastAsia="en-US"/>
+        </w:rPr>
+        <w:t xml:space="preserve"> </w:t>
+      </w:r>
+      <w:r>
+        <w:rPr>
+          <w:lang w:eastAsia="en-US"/>
+        </w:rPr>
+        <w:t>refresh</w:t>
+      </w:r>
+      <w:r>
+        <w:rPr>
+          <w:lang w:val="el-GR" w:eastAsia="en-US"/>
+        </w:rPr>
+        <w:t xml:space="preserve"> </w:t>
+      </w:r>
+      <w:r>
+        <w:rPr>
+          <w:lang w:val="el-GR" w:eastAsia="en-US"/>
+        </w:rPr>
+        <w:t>της σελίδας.</w:t>
+      </w:r>
+    </w:p>
+    <w:p>
+      <w:pPr>
+        <w:pStyle w:val="PostHeadPara"/>
+        <w:rPr>
+          <w:lang w:val="el-GR"/>
+        </w:rPr>
+      </w:pPr>
+    </w:p>
+    <w:p>
+      <w:pPr>
+        <w:pStyle w:val="PostHeadPara"/>
+        <w:rPr>
+          <w:lang w:val="el-GR"/>
+        </w:rPr>
+      </w:pPr>
+      <w:r>
+        <w:rPr>
+          <w:lang w:val="el-GR"/>
+        </w:rPr>
+        <w:drawing>
+          <wp:inline distT="0" distB="0" distL="0" distR="0" wp14:anchorId="33610414" wp14:editId="66115517">
+            <wp:extent cx="5562600" cy="488315"/>
+            <wp:effectExtent l="0" t="0" r="0" b="6985"/>
+            <wp:docPr id="2" name="Picture 2"/>
+            <wp:cNvGraphicFramePr>
+              <a:graphicFrameLocks xmlns:a="http://schemas.openxmlformats.org/drawingml/2006/main" noChangeAspect="1"/>
+            </wp:cNvGraphicFramePr>
+            <a:graphic xmlns:a="http://schemas.openxmlformats.org/drawingml/2006/main">
+              <a:graphicData uri="http://schemas.openxmlformats.org/drawingml/2006/picture">
+                <pic:pic xmlns:pic="http://schemas.openxmlformats.org/drawingml/2006/picture">
+                  <pic:nvPicPr>
+                    <pic:cNvPr id="1" name=""/>
+                    <pic:cNvPicPr/>
+                  </pic:nvPicPr>
+                  <pic:blipFill>
+                    <a:blip r:embed="rId9"/>
+                    <a:stretch>
+                      <a:fillRect/>
+                    </a:stretch>
+                  </pic:blipFill>
+                  <pic:spPr>
+                    <a:xfrm>
+                      <a:off x="0" y="0"/>
+                      <a:ext cx="5562600" cy="488315"/>
+                    </a:xfrm>
+                    <a:prstGeom prst="rect">
+                      <a:avLst/>
+                    </a:prstGeom>
+                  </pic:spPr>
+                </pic:pic>
+              </a:graphicData>
+            </a:graphic>
+          </wp:inline>
+        </w:drawing>
+      </w:r>
+    </w:p>
+    <w:p>
+      <w:pPr>
+        <w:pStyle w:val="PostHeadPara"/>
+        <w:jc w:val="center"/>
+        <w:rPr>
+          <w:lang w:val="el-GR"/>
+        </w:rPr>
+      </w:pPr>
+      <w:r>
+        <w:rPr>
+          <w:lang w:val="el-GR"/>
+        </w:rPr>
+        <w:t>Φωτογραφία</w:t>
+      </w:r>
+      <w:r>
+        <w:rPr>
+          <w:lang w:val="el-GR"/>
+        </w:rPr>
+        <w:t xml:space="preserve"> </w:t>
+      </w:r>
+      <w:r>
+        <w:rPr>
+          <w:lang w:val="el-GR"/>
+        </w:rPr>
+        <w:t>1</w:t>
+      </w:r>
+      <w:r>
+        <w:rPr>
+          <w:lang w:val="el-GR"/>
+        </w:rPr>
+        <w:t>:</w:t>
+      </w:r>
+      <w:r>
+        <w:rPr>
+          <w:lang w:val="el-GR"/>
+        </w:rPr>
+        <w:t xml:space="preserve"> </w:t>
+      </w:r>
+      <w:r>
+        <w:rPr>
+          <w:lang w:val="el-GR"/>
+        </w:rPr>
+        <w:t>Όψη κεφαλίδας</w:t>
+      </w:r>
+      <w:r>
+        <w:rPr>
+          <w:lang w:val="el-GR"/>
+        </w:rPr>
+        <w:t xml:space="preserve"> </w:t>
+      </w:r>
+      <w:r>
+        <w:rPr>
+          <w:lang w:val="el-GR"/>
+        </w:rPr>
+        <w:t xml:space="preserve">αρχικής σελίδας </w:t>
+      </w:r>
+      <w:r>
+        <w:rPr>
+          <w:lang w:val="el-GR"/>
+        </w:rPr>
+        <w:t>από την πλευρά μη αυθεντικοποιημένου χρήστη</w:t>
+      </w:r>
+    </w:p>
+    <w:p>
+      <w:pPr>
+        <w:pStyle w:val="Para"/>
+        <w:ind w:firstLine="360"/>
+        <w:rPr>
+          <w:lang w:val="el-GR" w:eastAsia="en-US"/>
+        </w:rPr>
+      </w:pPr>
+    </w:p>
+    <w:p>
+      <w:pPr>
+        <w:pStyle w:val="Para"/>
+        <w:ind w:firstLine="360"/>
+        <w:rPr>
+          <w:lang w:val="el-GR" w:eastAsia="en-US"/>
+        </w:rPr>
+      </w:pPr>
+      <w:r>
+        <w:rPr>
+          <w:lang w:val="el-GR" w:eastAsia="en-US"/>
+        </w:rPr>
+        <w:t xml:space="preserve">Ένας χρήστης που έχει δημιουργήσει λογαριασμό στον </w:t>
+      </w:r>
+      <w:proofErr w:type="spellStart"/>
+      <w:r>
+        <w:rPr>
+          <w:lang w:val="el-GR" w:eastAsia="en-US"/>
+        </w:rPr>
+        <w:t>ιστότοπο</w:t>
+      </w:r>
+      <w:proofErr w:type="spellEnd"/>
+      <w:r>
+        <w:rPr>
+          <w:lang w:val="el-GR" w:eastAsia="en-US"/>
+        </w:rPr>
+        <w:t xml:space="preserve"> μπορεί να έχει πρόσβαση στην αρχική σελίδα</w:t>
+      </w:r>
+      <w:r>
+        <w:rPr>
+          <w:lang w:val="el-GR" w:eastAsia="en-US"/>
+        </w:rPr>
+        <w:t xml:space="preserve"> </w:t>
+      </w:r>
+      <w:r>
+        <w:rPr>
+          <w:lang w:val="el-GR" w:eastAsia="en-US"/>
+        </w:rPr>
+        <w:t xml:space="preserve">και στην σελίδα υποβολής αναφοράς. Εφόσον συνδεθεί και </w:t>
+      </w:r>
+      <w:proofErr w:type="spellStart"/>
+      <w:r>
+        <w:rPr>
+          <w:lang w:val="el-GR" w:eastAsia="en-US"/>
+        </w:rPr>
+        <w:t>αυθεντικοποιηθεί</w:t>
+      </w:r>
+      <w:proofErr w:type="spellEnd"/>
+      <w:r>
+        <w:rPr>
+          <w:lang w:val="el-GR" w:eastAsia="en-US"/>
+        </w:rPr>
+        <w:t xml:space="preserve"> ο λογαριασμός του χρήστη, πλέον στην κεφαλίδα της αρχική σελίδα θα προστεθεί μια νέα επιλογή υποβολής αναφορά που αν την πατήσει ο χρήστης θα μεταφερθεί στη σελίδα υποβολής αναφοράς. Σ’ εκείνη τη σελίδα όμως η κεφαλίδα εμφανίζεται όπως στη Φωτογραφία 1.</w:t>
+      </w:r>
+    </w:p>
+    <w:p>
+      <w:pPr>
+        <w:pStyle w:val="ParaContinue"/>
+        <w:ind w:firstLine="0"/>
+        <w:rPr>
+          <w:lang w:val="el-GR" w:eastAsia="en-US"/>
+        </w:rPr>
+      </w:pPr>
+      <w:r>
+        <w:rPr>
+          <w:lang w:val="el-GR" w:eastAsia="en-US"/>
+        </w:rPr>
+        <w:lastRenderedPageBreak/>
+        <w:drawing>
+          <wp:inline distT="0" distB="0" distL="0" distR="0" wp14:anchorId="036C4452" wp14:editId="48586B54">
+            <wp:extent cx="5562600" cy="482600"/>
+            <wp:effectExtent l="0" t="0" r="0" b="0"/>
+            <wp:docPr id="3" name="Picture 3"/>
+            <wp:cNvGraphicFramePr>
+              <a:graphicFrameLocks xmlns:a="http://schemas.openxmlformats.org/drawingml/2006/main" noChangeAspect="1"/>
+            </wp:cNvGraphicFramePr>
+            <a:graphic xmlns:a="http://schemas.openxmlformats.org/drawingml/2006/main">
+              <a:graphicData uri="http://schemas.openxmlformats.org/drawingml/2006/picture">
+                <pic:pic xmlns:pic="http://schemas.openxmlformats.org/drawingml/2006/picture">
+                  <pic:nvPicPr>
+                    <pic:cNvPr id="1" name=""/>
+                    <pic:cNvPicPr/>
+                  </pic:nvPicPr>
+                  <pic:blipFill>
+                    <a:blip r:embed="rId10"/>
+                    <a:stretch>
+                      <a:fillRect/>
+                    </a:stretch>
+                  </pic:blipFill>
+                  <pic:spPr>
+                    <a:xfrm>
+                      <a:off x="0" y="0"/>
+                      <a:ext cx="5562600" cy="482600"/>
+                    </a:xfrm>
+                    <a:prstGeom prst="rect">
+                      <a:avLst/>
+                    </a:prstGeom>
+                  </pic:spPr>
+                </pic:pic>
+              </a:graphicData>
+            </a:graphic>
+          </wp:inline>
+        </w:drawing>
+      </w:r>
+    </w:p>
+    <w:p>
+      <w:pPr>
+        <w:pStyle w:val="PostHeadPara"/>
+        <w:jc w:val="center"/>
+        <w:rPr>
+          <w:lang w:val="el-GR"/>
+        </w:rPr>
+      </w:pPr>
+      <w:r>
+        <w:rPr>
+          <w:lang w:val="el-GR"/>
+        </w:rPr>
+        <w:t>Φωτογραφία</w:t>
+      </w:r>
+      <w:r>
+        <w:rPr>
+          <w:lang w:val="el-GR"/>
+        </w:rPr>
+        <w:t xml:space="preserve"> </w:t>
+      </w:r>
+      <w:r>
+        <w:rPr>
+          <w:lang w:val="el-GR"/>
+        </w:rPr>
+        <w:t>2</w:t>
+      </w:r>
+      <w:r>
+        <w:rPr>
+          <w:lang w:val="el-GR"/>
+        </w:rPr>
+        <w:t>:</w:t>
+      </w:r>
+      <w:r>
+        <w:rPr>
+          <w:lang w:val="el-GR"/>
+        </w:rPr>
+        <w:t xml:space="preserve"> Όψη κεφαλίδας </w:t>
+      </w:r>
+      <w:r>
+        <w:rPr>
+          <w:lang w:val="el-GR"/>
+        </w:rPr>
+        <w:t xml:space="preserve">αρχικής σελίδας </w:t>
+      </w:r>
+      <w:r>
+        <w:rPr>
+          <w:lang w:val="el-GR"/>
+        </w:rPr>
+        <w:t>από την πλευρά αυθεντικοποιημένου χρήστη</w:t>
+      </w:r>
+      <w:r>
+        <w:rPr>
+          <w:lang w:val="el-GR"/>
+        </w:rPr>
+        <w:t xml:space="preserve">      </w:t>
+      </w:r>
+    </w:p>
+    <w:p>
+      <w:pPr>
+        <w:pStyle w:val="PostHeadPara"/>
+        <w:rPr>
+          <w:lang w:val="el-GR"/>
+        </w:rPr>
+      </w:pPr>
+    </w:p>
+    <w:p>
+      <w:pPr>
+        <w:pStyle w:val="PostHeadPara"/>
+        <w:ind w:firstLine="360"/>
+        <w:rPr>
+          <w:lang w:val="el-GR"/>
+        </w:rPr>
+      </w:pPr>
+      <w:r>
+        <w:rPr>
+          <w:lang w:val="el-GR"/>
+        </w:rPr>
+        <w:t>Ο διαχειριστής της σελίδας (</w:t>
+      </w:r>
+      <w:r>
+        <w:t>admin</w:t>
+      </w:r>
+      <w:r>
+        <w:rPr>
+          <w:lang w:val="el-GR"/>
+        </w:rPr>
+        <w:t>) μπορεί να έχει πρόσβαση μόνο στην ειδική σελίδα διαχείρισης αναφορών (</w:t>
+      </w:r>
+      <w:r>
+        <w:t>admin</w:t>
+      </w:r>
+      <w:r>
+        <w:rPr>
+          <w:lang w:val="el-GR"/>
+        </w:rPr>
+        <w:t xml:space="preserve"> </w:t>
+      </w:r>
+      <w:r>
+        <w:t>dashboard</w:t>
+      </w:r>
+      <w:r>
+        <w:rPr>
+          <w:lang w:val="el-GR"/>
+        </w:rPr>
+        <w:t>)</w:t>
+      </w:r>
+      <w:r>
+        <w:rPr>
+          <w:lang w:val="el-GR"/>
+        </w:rPr>
+        <w:t xml:space="preserve">. Εφόσον συνδεθεί κι </w:t>
+      </w:r>
+      <w:proofErr w:type="spellStart"/>
+      <w:r>
+        <w:rPr>
+          <w:lang w:val="el-GR"/>
+        </w:rPr>
+        <w:t>αυθεντικοποιηθεί</w:t>
+      </w:r>
+      <w:proofErr w:type="spellEnd"/>
+      <w:r>
+        <w:rPr>
+          <w:lang w:val="el-GR"/>
+        </w:rPr>
+        <w:t xml:space="preserve"> ο λογαριασμός του </w:t>
+      </w:r>
+      <w:r>
+        <w:t>admin</w:t>
+      </w:r>
+      <w:r>
+        <w:rPr>
+          <w:lang w:val="el-GR"/>
+        </w:rPr>
+        <w:t xml:space="preserve">, </w:t>
+      </w:r>
+      <w:r>
+        <w:rPr>
+          <w:lang w:val="el-GR"/>
+        </w:rPr>
+        <w:t xml:space="preserve">πλέον η κεφαλίδα έχει τελείως διαφορετική όψη όπου περιλαμβάνει αριστερά της μια επιλογή για </w:t>
+      </w:r>
+      <w:r>
+        <w:t>refresh</w:t>
+      </w:r>
+      <w:r>
+        <w:rPr>
+          <w:lang w:val="el-GR"/>
+        </w:rPr>
+        <w:t xml:space="preserve"> </w:t>
+      </w:r>
+      <w:r>
+        <w:rPr>
+          <w:lang w:val="el-GR"/>
+        </w:rPr>
+        <w:t xml:space="preserve">του </w:t>
+      </w:r>
+      <w:r>
+        <w:t>admin</w:t>
+      </w:r>
+      <w:r>
+        <w:rPr>
+          <w:lang w:val="el-GR"/>
+        </w:rPr>
+        <w:t xml:space="preserve"> </w:t>
+      </w:r>
+      <w:r>
+        <w:t>dashboard</w:t>
+      </w:r>
+      <w:r>
+        <w:rPr>
+          <w:lang w:val="el-GR"/>
+        </w:rPr>
+        <w:t xml:space="preserve"> </w:t>
+      </w:r>
+      <w:r>
+        <w:rPr>
+          <w:lang w:val="el-GR"/>
+        </w:rPr>
+        <w:t xml:space="preserve">και δεξιά της μια επιλογή </w:t>
+      </w:r>
+      <w:r>
+        <w:t>Logout</w:t>
+      </w:r>
+      <w:r>
+        <w:rPr>
+          <w:lang w:val="el-GR"/>
+        </w:rPr>
+        <w:t xml:space="preserve"> </w:t>
+      </w:r>
+      <w:r>
+        <w:rPr>
+          <w:lang w:val="el-GR"/>
+        </w:rPr>
+        <w:t>για να αποσυνδεθεί ο διαχειριστής.</w:t>
+      </w:r>
+    </w:p>
+    <w:p>
+      <w:pPr>
+        <w:pStyle w:val="PostHeadPara"/>
+        <w:ind w:firstLine="360"/>
+        <w:rPr>
+          <w:lang w:val="el-GR"/>
+        </w:rPr>
+      </w:pPr>
+    </w:p>
+    <w:p>
+      <w:pPr>
+        <w:pStyle w:val="PostHeadPara"/>
+      </w:pPr>
+      <w:r>
+        <w:drawing>
+          <wp:inline distT="0" distB="0" distL="0" distR="0" wp14:anchorId="2F731DC0" wp14:editId="535D5576">
+            <wp:extent cx="5562600" cy="589280"/>
+            <wp:effectExtent l="0" t="0" r="0" b="1270"/>
+            <wp:docPr id="7" name="Picture 7"/>
+            <wp:cNvGraphicFramePr>
+              <a:graphicFrameLocks xmlns:a="http://schemas.openxmlformats.org/drawingml/2006/main" noChangeAspect="1"/>
+            </wp:cNvGraphicFramePr>
+            <a:graphic xmlns:a="http://schemas.openxmlformats.org/drawingml/2006/main">
+              <a:graphicData uri="http://schemas.openxmlformats.org/drawingml/2006/picture">
+                <pic:pic xmlns:pic="http://schemas.openxmlformats.org/drawingml/2006/picture">
+                  <pic:nvPicPr>
+                    <pic:cNvPr id="1" name=""/>
+                    <pic:cNvPicPr/>
+                  </pic:nvPicPr>
+                  <pic:blipFill>
+                    <a:blip r:embed="rId11"/>
+                    <a:stretch>
+                      <a:fillRect/>
+                    </a:stretch>
+                  </pic:blipFill>
+                  <pic:spPr>
+                    <a:xfrm>
+                      <a:off x="0" y="0"/>
+                      <a:ext cx="5588606" cy="592035"/>
+                    </a:xfrm>
+                    <a:prstGeom prst="rect">
+                      <a:avLst/>
+                    </a:prstGeom>
+                  </pic:spPr>
+                </pic:pic>
+              </a:graphicData>
+            </a:graphic>
+          </wp:inline>
+        </w:drawing>
+      </w:r>
+    </w:p>
+    <w:p>
+      <w:pPr>
+        <w:pStyle w:val="PostHeadPara"/>
+        <w:jc w:val="center"/>
+        <w:rPr>
+          <w:lang w:val="el-GR"/>
+        </w:rPr>
+      </w:pPr>
+      <w:r>
+        <w:rPr>
+          <w:lang w:val="el-GR"/>
+        </w:rPr>
+        <w:t>Φωτογραφία</w:t>
+      </w:r>
+      <w:r>
+        <w:rPr>
+          <w:lang w:val="el-GR"/>
+        </w:rPr>
+        <w:t xml:space="preserve"> </w:t>
+      </w:r>
+      <w:r>
+        <w:rPr>
+          <w:lang w:val="el-GR"/>
+        </w:rPr>
+        <w:t>3</w:t>
+      </w:r>
+      <w:r>
+        <w:rPr>
+          <w:lang w:val="el-GR"/>
+        </w:rPr>
+        <w:t>:</w:t>
+      </w:r>
+      <w:r>
+        <w:rPr>
+          <w:lang w:val="el-GR"/>
+        </w:rPr>
+        <w:t xml:space="preserve"> Όψη κεφαλίδας αρχικής σελίδας από την πλευρά</w:t>
+      </w:r>
+      <w:r>
+        <w:rPr>
+          <w:lang w:val="el-GR"/>
+        </w:rPr>
+        <w:t xml:space="preserve"> </w:t>
+      </w:r>
+      <w:r>
+        <w:rPr>
+          <w:lang w:val="el-GR"/>
+        </w:rPr>
+        <w:t>του διαχειριστή</w:t>
+      </w:r>
+    </w:p>
+    <w:p>
+      <w:pPr>
+        <w:pStyle w:val="PostHeadPara"/>
+        <w:ind w:firstLine="360"/>
+        <w:rPr>
+          <w:lang w:val="el-GR"/>
+        </w:rPr>
+      </w:pPr>
+    </w:p>
+    <w:p>
+      <w:pPr>
+        <w:pStyle w:val="PostHeadPara"/>
+        <w:ind w:firstLine="360"/>
+        <w:rPr>
+          <w:lang w:val="el-GR"/>
+        </w:rPr>
+      </w:pPr>
+      <w:r>
+        <w:rPr>
+          <w:lang w:val="el-GR"/>
+        </w:rPr>
+        <w:t xml:space="preserve">Το υποσέλιδο παραμένει ίδιο ανεξάρτητα σε ποια σελίδα βρίσκεται οποιοσδήποτε χρήστης περιηγείται στον </w:t>
+      </w:r>
+      <w:proofErr w:type="spellStart"/>
+      <w:r>
+        <w:rPr>
+          <w:lang w:val="el-GR"/>
+        </w:rPr>
+        <w:t>ιστότοπο</w:t>
+      </w:r>
+      <w:proofErr w:type="spellEnd"/>
+      <w:r>
+        <w:rPr>
+          <w:lang w:val="el-GR"/>
+        </w:rPr>
+        <w:t xml:space="preserve">. Αποτελείται από ένα μικρό κείμενο σχετικά με τον </w:t>
+      </w:r>
+      <w:proofErr w:type="spellStart"/>
+      <w:r>
+        <w:rPr>
+          <w:lang w:val="el-GR"/>
+        </w:rPr>
+        <w:t>ιστότοπο</w:t>
+      </w:r>
+      <w:proofErr w:type="spellEnd"/>
+      <w:r>
+        <w:rPr>
+          <w:lang w:val="el-GR"/>
+        </w:rPr>
+        <w:t xml:space="preserve"> αυτό</w:t>
+      </w:r>
+      <w:r>
+        <w:rPr>
+          <w:lang w:val="el-GR"/>
+        </w:rPr>
+        <w:t>,</w:t>
+      </w:r>
+      <w:r>
+        <w:rPr>
+          <w:lang w:val="el-GR"/>
+        </w:rPr>
+        <w:t xml:space="preserve"> ένα </w:t>
+      </w:r>
+      <w:r>
+        <w:t>link</w:t>
+      </w:r>
+      <w:r>
+        <w:rPr>
+          <w:lang w:val="el-GR"/>
+        </w:rPr>
+        <w:t xml:space="preserve"> </w:t>
+      </w:r>
+      <w:r>
+        <w:rPr>
+          <w:lang w:val="el-GR"/>
+        </w:rPr>
+        <w:t xml:space="preserve">του </w:t>
+      </w:r>
+      <w:proofErr w:type="spellStart"/>
+      <w:r>
+        <w:t>github</w:t>
+      </w:r>
+      <w:proofErr w:type="spellEnd"/>
+      <w:r>
+        <w:rPr>
+          <w:lang w:val="el-GR"/>
+        </w:rPr>
+        <w:t xml:space="preserve"> </w:t>
+      </w:r>
+      <w:r>
+        <w:t>repository</w:t>
+      </w:r>
+      <w:r>
+        <w:rPr>
+          <w:lang w:val="el-GR"/>
+        </w:rPr>
+        <w:t xml:space="preserve"> </w:t>
+      </w:r>
+      <w:r>
+        <w:rPr>
+          <w:lang w:val="el-GR"/>
+        </w:rPr>
+        <w:t xml:space="preserve">κι ένα κουμπί που μπορεί να αλλάξει το χρώμα της σελίδας από </w:t>
+      </w:r>
+      <w:r>
+        <w:t>dark</w:t>
+      </w:r>
+      <w:r>
+        <w:rPr>
+          <w:lang w:val="el-GR"/>
+        </w:rPr>
+        <w:t xml:space="preserve"> </w:t>
+      </w:r>
+      <w:r>
+        <w:rPr>
+          <w:lang w:val="el-GR"/>
+        </w:rPr>
+        <w:t xml:space="preserve">σε </w:t>
+      </w:r>
+      <w:r>
+        <w:t>light</w:t>
+      </w:r>
+      <w:r>
+        <w:rPr>
+          <w:lang w:val="el-GR"/>
+        </w:rPr>
+        <w:t xml:space="preserve"> </w:t>
+      </w:r>
+      <w:r>
+        <w:t>mode</w:t>
+      </w:r>
+      <w:r>
+        <w:rPr>
+          <w:lang w:val="el-GR"/>
+        </w:rPr>
+        <w:t xml:space="preserve"> ή να σεβαστεί τη ρύθμιση συστήματος του περιηγούμενου χρήστη</w:t>
+      </w:r>
+      <w:r>
+        <w:rPr>
+          <w:lang w:val="el-GR"/>
+        </w:rPr>
+        <w:t>.</w:t>
+      </w:r>
+    </w:p>
+    <w:p>
+      <w:pPr>
+        <w:pStyle w:val="PostHeadPara"/>
+        <w:rPr>
+          <w:lang w:val="el-GR"/>
+        </w:rPr>
+      </w:pPr>
+    </w:p>
+    <w:p>
+      <w:pPr>
+        <w:pStyle w:val="PostHeadPara"/>
+        <w:rPr>
+          <w:lang w:val="el-GR"/>
+        </w:rPr>
+      </w:pPr>
+      <w:r>
+        <w:rPr>
+          <w:lang w:val="el-GR"/>
+        </w:rPr>
+        <w:drawing>
+          <wp:inline distT="0" distB="0" distL="0" distR="0" wp14:anchorId="7A977823" wp14:editId="5E89B454">
+            <wp:extent cx="5562600" cy="1943735"/>
+            <wp:effectExtent l="0" t="0" r="0" b="0"/>
+            <wp:docPr id="8" name="Picture 8"/>
+            <wp:cNvGraphicFramePr>
+              <a:graphicFrameLocks xmlns:a="http://schemas.openxmlformats.org/drawingml/2006/main" noChangeAspect="1"/>
+            </wp:cNvGraphicFramePr>
+            <a:graphic xmlns:a="http://schemas.openxmlformats.org/drawingml/2006/main">
+              <a:graphicData uri="http://schemas.openxmlformats.org/drawingml/2006/picture">
+                <pic:pic xmlns:pic="http://schemas.openxmlformats.org/drawingml/2006/picture">
+                  <pic:nvPicPr>
+                    <pic:cNvPr id="1" name=""/>
+                    <pic:cNvPicPr/>
+                  </pic:nvPicPr>
+                  <pic:blipFill>
+                    <a:blip r:embed="rId12"/>
+                    <a:stretch>
+                      <a:fillRect/>
+                    </a:stretch>
+                  </pic:blipFill>
+                  <pic:spPr>
+                    <a:xfrm>
+                      <a:off x="0" y="0"/>
+                      <a:ext cx="5562600" cy="1943735"/>
+                    </a:xfrm>
+                    <a:prstGeom prst="rect">
+                      <a:avLst/>
+                    </a:prstGeom>
+                  </pic:spPr>
+                </pic:pic>
+              </a:graphicData>
+            </a:graphic>
+          </wp:inline>
+        </w:drawing>
+      </w:r>
+    </w:p>
+    <w:p>
+      <w:pPr>
+        <w:pStyle w:val="PostHeadPara"/>
+        <w:jc w:val="center"/>
+        <w:rPr>
+          <w:lang w:val="el-GR"/>
+        </w:rPr>
+      </w:pPr>
+      <w:r>
+        <w:rPr>
+          <w:lang w:val="el-GR"/>
+        </w:rPr>
+        <w:t>Φωτογραφία</w:t>
+      </w:r>
+      <w:r>
+        <w:rPr>
+          <w:lang w:val="el-GR"/>
+        </w:rPr>
+        <w:t xml:space="preserve"> </w:t>
+      </w:r>
+      <w:r>
+        <w:rPr>
+          <w:lang w:val="el-GR"/>
+        </w:rPr>
+        <w:t>4</w:t>
+      </w:r>
+      <w:r>
+        <w:rPr>
+          <w:lang w:val="el-GR"/>
+        </w:rPr>
+        <w:t>:</w:t>
+      </w:r>
+      <w:r>
+        <w:rPr>
+          <w:lang w:val="el-GR"/>
+        </w:rPr>
+        <w:t xml:space="preserve"> Όψη </w:t>
+      </w:r>
+      <w:r>
+        <w:rPr>
+          <w:lang w:val="el-GR"/>
+        </w:rPr>
+        <w:t>υποσέλιδου</w:t>
+      </w:r>
+    </w:p>
+    <w:p>
+      <w:pPr>
+        <w:pStyle w:val="PostHeadPara"/>
+        <w:rPr>
+          <w:lang w:val="el-GR"/>
+        </w:rPr>
+      </w:pPr>
+    </w:p>
+    <w:p>
+      <w:pPr>
+        <w:pStyle w:val="PostHeadPara"/>
+        <w:ind w:firstLine="360"/>
+        <w:rPr>
+          <w:lang w:val="el-GR"/>
+        </w:rPr>
+      </w:pPr>
+      <w:r>
+        <w:rPr>
+          <w:lang w:val="el-GR"/>
+        </w:rPr>
+        <w:t>Τέλος απομένει η κύρια περιοχή κάθε σελίδας που διαφέρει ανάλογα με το ποιος είναι ο περιηγούμενος χρήστης και σε ποια σελίδα βρίσκεται τη συγκεκριμένη χρονική στιγμή. Η κάθε κύρια περιοχή θα παρουσιαστεί εκτεταμένα παρακάτω.</w:t>
+      </w:r>
+    </w:p>
+    <w:p>
+      <w:pPr>
+        <w:pStyle w:val="PostHeadPara"/>
+        <w:rPr>
+          <w:lang w:val="el-GR"/>
+        </w:rPr>
+      </w:pPr>
+    </w:p>
+    <w:p>
+      <w:pPr>
+        <w:pStyle w:val="PostHeadPara"/>
+        <w:rPr>
+          <w:lang w:val="el-GR"/>
+        </w:rPr>
+      </w:pPr>
+    </w:p>
+    <w:p>
+      <w:pPr>
+        <w:pStyle w:val="PostHeadPara"/>
+        <w:rPr>
+          <w:lang w:val="el-GR"/>
+        </w:rPr>
+      </w:pPr>
+    </w:p>
+    <w:p>
+      <w:pPr>
+        <w:pStyle w:val="PostHeadPara"/>
+        <w:rPr>
+          <w:lang w:val="el-GR"/>
+        </w:rPr>
+      </w:pPr>
+    </w:p>
+    <w:p>
+      <w:pPr>
+        <w:pStyle w:val="Head3"/>
+        <w:rPr>
+          <w:lang w:val="el-GR"/>
+        </w:rPr>
+      </w:pPr>
+      <w:r>
+        <w:rPr>
+          <w:lang w:val="el-GR"/>
+        </w:rPr>
+        <w:lastRenderedPageBreak/>
+        <w:t xml:space="preserve"> Αρχική </w:t>
+      </w:r>
+      <w:r>
+        <w:rPr>
+          <w:lang w:val="el-GR"/>
+        </w:rPr>
+        <w:t>Σελίδ</w:t>
+      </w:r>
+      <w:r>
+        <w:rPr>
+          <w:lang w:val="el-GR"/>
+        </w:rPr>
+        <w:t>α</w:t>
       </w:r>
     </w:p>
     <w:p>
@@ -1853,7 +3010,7 @@
           <w:lang w:val="el-GR"/>
         </w:rPr>
       </w:pPr>
-      <w:hyperlink r:id="rId9" w:tgtFrame="_blank" w:tooltip="https://en.wikipedia.org/wiki/PACT_(interaction_design)" w:history="1">
+      <w:hyperlink r:id="rId13" w:tgtFrame="_blank" w:tooltip="https://en.wikipedia.org/wiki/PACT_(interaction_design)" w:history="1">
         <w:r>
           <w:rPr>
             <w:rStyle w:val="Hyperlink"/>
@@ -1974,7 +3131,7 @@
           <w:lang w:val="el-GR"/>
         </w:rPr>
       </w:pPr>
-      <w:hyperlink r:id="rId10" w:history="1">
+      <w:hyperlink r:id="rId14" w:history="1">
         <w:r>
           <w:rPr>
             <w:rStyle w:val="Hyperlink"/>
@@ -1991,7 +3148,7 @@
           <w:lang w:val="el-GR"/>
         </w:rPr>
       </w:pPr>
-      <w:hyperlink r:id="rId11" w:history="1">
+      <w:hyperlink r:id="rId15" w:history="1">
         <w:r>
           <w:rPr>
             <w:rStyle w:val="Hyperlink"/>
@@ -2015,8 +3172,8 @@
       </w:pPr>
     </w:p>
     <w:sectPr>
-      <w:footerReference w:type="default" r:id="rId12"/>
-      <w:footerReference w:type="first" r:id="rId13"/>
+      <w:footerReference w:type="default" r:id="rId16"/>
+      <w:footerReference w:type="first" r:id="rId17"/>
       <w:pgSz w:w="12240" w:h="15840"/>
       <w:pgMar w:top="1760" w:right="2040" w:bottom="2840" w:left="1440" w:header="706" w:footer="706" w:gutter="0"/>
       <w:cols w:space="708"/>
@@ -4225,7 +5382,6 @@
   <w:style w:type="character" w:default="1" w:styleId="DefaultParagraphFont">
     <w:name w:val="Default Paragraph Font"/>
     <w:uiPriority w:val="1"/>
-    <w:semiHidden/>
     <w:unhideWhenUsed/>
   </w:style>
   <w:style w:type="table" w:default="1" w:styleId="TableNormal">

</xml_diff>